<commit_message>
added support for words with hyphen, documentation
</commit_message>
<xml_diff>
--- a/Documentation Template (version 2).docx
+++ b/Documentation Template (version 2).docx
@@ -466,47 +466,7 @@
           <w:sz w:val="20"/>
           <w:szCs w:val="20"/>
         </w:rPr>
-        <w:t>&lt;</w:t>
-      </w:r>
-      <w:proofErr w:type="spellStart"/>
-      <w:r>
-        <w:rPr>
-          <w:rFonts w:ascii="Century Gothic" w:hAnsi="Century Gothic"/>
-          <w:b w:val="0"/>
-          <w:sz w:val="20"/>
-          <w:szCs w:val="20"/>
-        </w:rPr>
-        <w:t>lastname</w:t>
-      </w:r>
-      <w:proofErr w:type="spellEnd"/>
-      <w:r>
-        <w:rPr>
-          <w:rFonts w:ascii="Century Gothic" w:hAnsi="Century Gothic"/>
-          <w:b w:val="0"/>
-          <w:sz w:val="20"/>
-          <w:szCs w:val="20"/>
-        </w:rPr>
-        <w:t xml:space="preserve">, </w:t>
-      </w:r>
-      <w:proofErr w:type="spellStart"/>
-      <w:r>
-        <w:rPr>
-          <w:rFonts w:ascii="Century Gothic" w:hAnsi="Century Gothic"/>
-          <w:b w:val="0"/>
-          <w:sz w:val="20"/>
-          <w:szCs w:val="20"/>
-        </w:rPr>
-        <w:t>firstname</w:t>
-      </w:r>
-      <w:proofErr w:type="spellEnd"/>
-      <w:r>
-        <w:rPr>
-          <w:rFonts w:ascii="Century Gothic" w:hAnsi="Century Gothic"/>
-          <w:b w:val="0"/>
-          <w:sz w:val="20"/>
-          <w:szCs w:val="20"/>
-        </w:rPr>
-        <w:t xml:space="preserve"> of </w:t>
+        <w:t xml:space="preserve">&lt;lastname, firstname of </w:t>
       </w:r>
       <w:r>
         <w:rPr>
@@ -939,10 +899,70 @@
         <w:ind w:left="720"/>
         <w:rPr>
           <w:rFonts w:ascii="Century Gothic" w:hAnsi="Century Gothic"/>
-          <w:sz w:val="20"/>
-          <w:szCs w:val="20"/>
-        </w:rPr>
-      </w:pPr>
+          <w:b w:val="0"/>
+          <w:bCs w:val="0"/>
+          <w:sz w:val="24"/>
+          <w:szCs w:val="24"/>
+        </w:rPr>
+      </w:pPr>
+      <w:r>
+        <w:rPr>
+          <w:rFonts w:ascii="Century Gothic" w:hAnsi="Century Gothic"/>
+          <w:sz w:val="24"/>
+          <w:szCs w:val="24"/>
+        </w:rPr>
+        <w:tab/>
+      </w:r>
+      <w:r>
+        <w:rPr>
+          <w:rFonts w:ascii="Century Gothic" w:hAnsi="Century Gothic"/>
+          <w:b w:val="0"/>
+          <w:bCs w:val="0"/>
+          <w:sz w:val="24"/>
+          <w:szCs w:val="24"/>
+        </w:rPr>
+        <w:t xml:space="preserve">The task assigned is to </w:t>
+      </w:r>
+      <w:r>
+        <w:rPr>
+          <w:rFonts w:ascii="Century Gothic" w:hAnsi="Century Gothic"/>
+          <w:b w:val="0"/>
+          <w:bCs w:val="0"/>
+          <w:sz w:val="24"/>
+          <w:szCs w:val="24"/>
+        </w:rPr>
+        <w:t xml:space="preserve">design and implement an algorithm for a program that takes a text file as input and creates a text file as output that contains the word count of each word. The program must have the non linear data structure binary search tree as a major part of it’s implementation. </w:t>
+      </w:r>
+      <w:r>
+        <w:rPr>
+          <w:rFonts w:ascii="Century Gothic" w:hAnsi="Century Gothic"/>
+          <w:b w:val="0"/>
+          <w:bCs w:val="0"/>
+          <w:sz w:val="24"/>
+          <w:szCs w:val="24"/>
+        </w:rPr>
+        <w:t>The required binary search tree operations must be implemented correctly, and at least 1 binary search tree has to be used to store the words from the text file. Exhaustive testing must be done. The purpose of this task is to practice and gain a greater understanding of non</w:t>
+      </w:r>
+      <w:r>
+        <w:rPr>
+          <w:rFonts w:ascii="Century Gothic" w:hAnsi="Century Gothic"/>
+          <w:b w:val="0"/>
+          <w:bCs w:val="0"/>
+          <w:sz w:val="24"/>
+          <w:szCs w:val="24"/>
+        </w:rPr>
+        <w:t>-</w:t>
+      </w:r>
+      <w:r>
+        <w:rPr>
+          <w:rFonts w:ascii="Century Gothic" w:hAnsi="Century Gothic"/>
+          <w:b w:val="0"/>
+          <w:bCs w:val="0"/>
+          <w:sz w:val="24"/>
+          <w:szCs w:val="24"/>
+        </w:rPr>
+        <w:t>linear data structures, specifically binary search trees and implement them practically.</w:t>
+      </w:r>
     </w:p>
     <w:p>
       <w:pPr>
@@ -1113,7 +1133,7 @@
           <w:sz w:val="20"/>
           <w:szCs w:val="20"/>
         </w:rPr>
-        <w:t xml:space="preserve">Describe how you implemented your algorithm. </w:t>
+        <w:t>Describe how you implemented your algorithm. Depending on the programming language used, list the libraries or APIs that you used in your implementation.</w:t>
       </w:r>
       <w:r>
         <w:rPr>
@@ -1123,7 +1143,7 @@
           <w:sz w:val="20"/>
           <w:szCs w:val="20"/>
         </w:rPr>
-        <w:t>Depending on the programming language used</w:t>
+        <w:t xml:space="preserve"> </w:t>
       </w:r>
       <w:r>
         <w:rPr>
@@ -1133,7 +1153,7 @@
           <w:sz w:val="20"/>
           <w:szCs w:val="20"/>
         </w:rPr>
-        <w:t>, l</w:t>
+        <w:t>Indicate how to compile (if it is a complied language) your code, and how to run (execute) your program from the COMMAND LINE. Examples are shown below. Replace them accordingly. Make sure that all your group members test what you indicate below. The solution will be initially tested using the sample input text file that you have submitted. Then, another text file</w:t>
       </w:r>
       <w:r>
         <w:rPr>
@@ -1143,7 +1163,7 @@
           <w:sz w:val="20"/>
           <w:szCs w:val="20"/>
         </w:rPr>
-        <w:t>ist the libraries or APIs that you used in your implementation</w:t>
+        <w:t xml:space="preserve"> provided by the instructor</w:t>
       </w:r>
       <w:r>
         <w:rPr>
@@ -1153,48 +1173,32 @@
           <w:sz w:val="20"/>
           <w:szCs w:val="20"/>
         </w:rPr>
-        <w:t>.</w:t>
-      </w:r>
-      <w:r>
+        <w:t xml:space="preserve"> will be used to test the data.</w:t>
+      </w:r>
+    </w:p>
+    <w:p>
+      <w:pPr>
+        <w:pStyle w:val="Heading3"/>
+        <w:ind w:left="720"/>
+        <w:rPr>
+          <w:rFonts w:ascii="Century Gothic" w:hAnsi="Century Gothic"/>
+          <w:sz w:val="20"/>
+          <w:szCs w:val="20"/>
+        </w:rPr>
+      </w:pPr>
+    </w:p>
+    <w:p>
+      <w:pPr>
+        <w:pStyle w:val="Heading3"/>
+        <w:ind w:left="1440"/>
         <w:rPr>
           <w:rFonts w:ascii="Century Gothic" w:hAnsi="Century Gothic"/>
           <w:b w:val="0"/>
           <w:bCs w:val="0"/>
-          <w:sz w:val="20"/>
-          <w:szCs w:val="20"/>
-        </w:rPr>
-        <w:t xml:space="preserve"> </w:t>
-      </w:r>
-      <w:r>
-        <w:rPr>
-          <w:rFonts w:ascii="Century Gothic" w:hAnsi="Century Gothic"/>
-          <w:b w:val="0"/>
-          <w:bCs w:val="0"/>
-          <w:sz w:val="20"/>
-          <w:szCs w:val="20"/>
-        </w:rPr>
-        <w:t>Indicate how to compile (if it is a complied language) your code, and how to run (execute) your program from the COMMAND LINE. Examples are shown below. Replace them accordingly. Make sure that all your group members test what you indicate below. The solution will be initially tested using the sample input text file that you have submitted. Then, another text file</w:t>
-      </w:r>
-      <w:r>
-        <w:rPr>
-          <w:rFonts w:ascii="Century Gothic" w:hAnsi="Century Gothic"/>
-          <w:b w:val="0"/>
-          <w:bCs w:val="0"/>
-          <w:sz w:val="20"/>
-          <w:szCs w:val="20"/>
-        </w:rPr>
-        <w:t xml:space="preserve"> provided by the instructor</w:t>
-      </w:r>
-      <w:r>
-        <w:rPr>
-          <w:rFonts w:ascii="Century Gothic" w:hAnsi="Century Gothic"/>
-          <w:b w:val="0"/>
-          <w:bCs w:val="0"/>
-          <w:sz w:val="20"/>
-          <w:szCs w:val="20"/>
-        </w:rPr>
-        <w:t xml:space="preserve"> will be used to test the data.</w:t>
-      </w:r>
+          <w:sz w:val="24"/>
+          <w:szCs w:val="24"/>
+        </w:rPr>
+      </w:pPr>
     </w:p>
     <w:tbl>
       <w:tblPr>
@@ -1447,6 +1451,7 @@
           <w:sz w:val="20"/>
           <w:szCs w:val="20"/>
         </w:rPr>
+        <w:lastRenderedPageBreak/>
         <w:t>Results</w:t>
       </w:r>
       <w:r>
@@ -1593,34 +1598,7 @@
           <w:sz w:val="20"/>
           <w:szCs w:val="20"/>
         </w:rPr>
-        <w:t xml:space="preserve"> Explain </w:t>
-      </w:r>
-      <w:r>
-        <w:rPr>
-          <w:rFonts w:ascii="Century Gothic" w:hAnsi="Century Gothic"/>
-          <w:b w:val="0"/>
-          <w:sz w:val="20"/>
-          <w:szCs w:val="20"/>
-        </w:rPr>
-        <w:t xml:space="preserve">or hypothesize </w:t>
-      </w:r>
-      <w:r>
-        <w:rPr>
-          <w:rFonts w:ascii="Century Gothic" w:hAnsi="Century Gothic"/>
-          <w:b w:val="0"/>
-          <w:sz w:val="20"/>
-          <w:szCs w:val="20"/>
-        </w:rPr>
-        <w:t>how</w:t>
-      </w:r>
-      <w:r>
-        <w:rPr>
-          <w:rFonts w:ascii="Century Gothic" w:hAnsi="Century Gothic"/>
-          <w:b w:val="0"/>
-          <w:sz w:val="20"/>
-          <w:szCs w:val="20"/>
-        </w:rPr>
-        <w:t xml:space="preserve"> it can handle such inputs.</w:t>
+        <w:t xml:space="preserve"> Explain or hypothesize how it can handle such inputs.</w:t>
       </w:r>
     </w:p>
     <w:p>
@@ -1763,16 +1741,7 @@
           <w:sz w:val="20"/>
           <w:szCs w:val="20"/>
         </w:rPr>
-        <w:t xml:space="preserve">why </w:t>
-      </w:r>
-      <w:r>
-        <w:rPr>
-          <w:rFonts w:ascii="Century Gothic" w:hAnsi="Century Gothic"/>
-          <w:b w:val="0"/>
-          <w:sz w:val="20"/>
-          <w:szCs w:val="20"/>
-        </w:rPr>
-        <w:t>it cannot handle such inputs</w:t>
+        <w:t>why it cannot handle such inputs</w:t>
       </w:r>
       <w:r>
         <w:rPr>
@@ -1926,7 +1895,6 @@
           <w:sz w:val="20"/>
           <w:szCs w:val="20"/>
         </w:rPr>
-        <w:lastRenderedPageBreak/>
         <w:t>References</w:t>
       </w:r>
     </w:p>

</xml_diff>